<commit_message>
[#1903] * Edit example templates
</commit_message>
<xml_diff>
--- a/Source/ProjectFirma.Web/Content/document-templates/model-testing - Copy.docx
+++ b/Source/ProjectFirma.Web/Content/document-templates/model-testing - Copy.docx
@@ -4,26 +4,39 @@
   <w:body>
     <w:p>
       <w:r>
-        <w:t xml:space="preserve">&lt;% </w:t>
-      </w:r>
-      <w:proofErr w:type="gramStart"/>
-      <w:r>
-        <w:t>foreach(</w:t>
-      </w:r>
-      <w:proofErr w:type="gramEnd"/>
-      <w:r>
-        <w:t xml:space="preserve">var project in </w:t>
+        <w:t xml:space="preserve">&lt;%= </w:t>
       </w:r>
       <w:proofErr w:type="spellStart"/>
       <w:r>
-        <w:t>Model.Projects</w:t>
+        <w:t>Model.Title</w:t>
       </w:r>
       <w:proofErr w:type="spellEnd"/>
       <w:r>
-        <w:t>) { %&gt;</w:t>
+        <w:t xml:space="preserve"> %&gt;</w:t>
       </w:r>
     </w:p>
     <w:p>
+      <w:r>
+        <w:t xml:space="preserve">&lt;% </w:t>
+      </w:r>
+      <w:proofErr w:type="gramStart"/>
+      <w:r>
+        <w:t>foreach(</w:t>
+      </w:r>
+      <w:proofErr w:type="gramEnd"/>
+      <w:r>
+        <w:t xml:space="preserve">var project in </w:t>
+      </w:r>
+      <w:proofErr w:type="spellStart"/>
+      <w:r>
+        <w:t>Model.Projects</w:t>
+      </w:r>
+      <w:proofErr w:type="spellEnd"/>
+      <w:r>
+        <w:t>) { %&gt;</w:t>
+      </w:r>
+    </w:p>
+    <w:p>
       <w:pPr>
         <w:pStyle w:val="Heading1"/>
       </w:pPr>
@@ -37,6 +50,17 @@
       </w:r>
       <w:proofErr w:type="spellEnd"/>
       <w:proofErr w:type="gramEnd"/>
+      <w:r>
+        <w:t xml:space="preserve"> %&gt;</w:t>
+      </w:r>
+      <w:r>
+        <w:t xml:space="preserve"> - &lt;%= </w:t>
+      </w:r>
+      <w:proofErr w:type="spellStart"/>
+      <w:r>
+        <w:t>project.ProjectStage</w:t>
+      </w:r>
+      <w:proofErr w:type="spellEnd"/>
       <w:r>
         <w:t xml:space="preserve"> %&gt;</w:t>
       </w:r>
@@ -147,151 +171,34 @@
           </w:p>
         </w:tc>
       </w:tr>
-    </w:tbl>
-    <w:p/>
-    <w:p>
-      <w:pPr>
-        <w:pStyle w:val="Heading2"/>
-      </w:pPr>
-      <w:r>
-        <w:t>Description</w:t>
-      </w:r>
-    </w:p>
-    <w:p>
-      <w:r>
-        <w:t xml:space="preserve">&lt;%= </w:t>
-      </w:r>
-      <w:proofErr w:type="spellStart"/>
-      <w:proofErr w:type="gramStart"/>
-      <w:r>
-        <w:t>project.Project</w:t>
-      </w:r>
-      <w:r>
-        <w:t>Description</w:t>
-      </w:r>
-      <w:proofErr w:type="spellEnd"/>
-      <w:proofErr w:type="gramEnd"/>
-      <w:r>
-        <w:t xml:space="preserve"> %&gt;</w:t>
-      </w:r>
-    </w:p>
-    <w:p>
-      <w:pPr>
-        <w:pStyle w:val="Heading2"/>
-      </w:pPr>
-      <w:r>
-        <w:t>Organizations</w:t>
-      </w:r>
-      <w:bookmarkStart w:id="0" w:name="_GoBack"/>
-      <w:bookmarkEnd w:id="0"/>
-    </w:p>
-    <w:p>
-      <w:r>
-        <w:t xml:space="preserve">&lt;% </w:t>
-      </w:r>
-      <w:proofErr w:type="gramStart"/>
-      <w:r>
-        <w:t>foreach(</w:t>
-      </w:r>
-      <w:proofErr w:type="gramEnd"/>
-      <w:r>
-        <w:t xml:space="preserve">var organization in </w:t>
-      </w:r>
-      <w:proofErr w:type="spellStart"/>
-      <w:r>
-        <w:t>project.</w:t>
-      </w:r>
-      <w:r>
-        <w:t>Organizations</w:t>
-      </w:r>
-      <w:proofErr w:type="spellEnd"/>
-      <w:r>
-        <w:t>) {</w:t>
-      </w:r>
-      <w:r>
-        <w:t>!</w:t>
-      </w:r>
-      <w:r>
-        <w:t xml:space="preserve"> %&gt;</w:t>
-      </w:r>
-    </w:p>
-    <w:tbl>
-      <w:tblPr>
-        <w:tblStyle w:val="GridTable1Light-Accent1"/>
-        <w:tblW w:w="0" w:type="auto"/>
-        <w:tblLook w:val="04A0" w:firstRow="1" w:lastRow="0" w:firstColumn="1" w:lastColumn="0" w:noHBand="0" w:noVBand="1"/>
-      </w:tblPr>
-      <w:tblGrid>
-        <w:gridCol w:w="3663"/>
-        <w:gridCol w:w="3979"/>
-      </w:tblGrid>
       <w:tr>
-        <w:trPr>
-          <w:cnfStyle w:val="100000000000" w:firstRow="1" w:lastRow="0" w:firstColumn="0" w:lastColumn="0" w:oddVBand="0" w:evenVBand="0" w:oddHBand="0" w:evenHBand="0" w:firstRowFirstColumn="0" w:firstRowLastColumn="0" w:lastRowFirstColumn="0" w:lastRowLastColumn="0"/>
-        </w:trPr>
         <w:tc>
           <w:tcPr>
-            <w:cnfStyle w:val="001000000000" w:firstRow="0" w:lastRow="0" w:firstColumn="1" w:lastColumn="0" w:oddVBand="0" w:evenVBand="0" w:oddHBand="0" w:evenHBand="0" w:firstRowFirstColumn="0" w:firstRowLastColumn="0" w:lastRowFirstColumn="0" w:lastRowLastColumn="0"/>
-            <w:tcW w:w="3663" w:type="dxa"/>
+            <w:tcW w:w="2828" w:type="dxa"/>
           </w:tcPr>
           <w:p>
             <w:r>
-              <w:t>Organization Name</w:t>
-            </w:r>
-            <w:r>
-              <w:t xml:space="preserve"> </w:t>
-            </w:r>
-            <w:r>
-              <w:t xml:space="preserve">&lt;% </w:t>
-            </w:r>
-            <w:proofErr w:type="spellStart"/>
-            <w:r>
-              <w:t>SetCellColor</w:t>
-            </w:r>
-            <w:proofErr w:type="spellEnd"/>
-            <w:r>
-              <w:t>("00FF00"); %&gt;</w:t>
+              <w:t>Approval Date</w:t>
             </w:r>
           </w:p>
         </w:tc>
         <w:tc>
           <w:tcPr>
-            <w:tcW w:w="3979" w:type="dxa"/>
+            <w:tcW w:w="3782" w:type="dxa"/>
           </w:tcPr>
           <w:p>
-            <w:pPr>
-              <w:cnfStyle w:val="100000000000" w:firstRow="1" w:lastRow="0" w:firstColumn="0" w:lastColumn="0" w:oddVBand="0" w:evenVBand="0" w:oddHBand="0" w:evenHBand="0" w:firstRowFirstColumn="0" w:firstRowLastColumn="0" w:lastRowFirstColumn="0" w:lastRowLastColumn="0"/>
-            </w:pPr>
-            <w:r>
-              <w:t xml:space="preserve">&lt;% </w:t>
+            <w:r>
+              <w:t xml:space="preserve">&lt;%= </w:t>
             </w:r>
             <w:proofErr w:type="spellStart"/>
             <w:proofErr w:type="gramStart"/>
             <w:r>
-              <w:t>SetCellColor</w:t>
+              <w:t>project.ApprovalDate</w:t>
             </w:r>
             <w:proofErr w:type="spellEnd"/>
-            <w:r>
-              <w:t>(</w:t>
-            </w:r>
             <w:proofErr w:type="gramEnd"/>
             <w:r>
-              <w:t>"</w:t>
-            </w:r>
-            <w:r>
-              <w:t>000</w:t>
-            </w:r>
-            <w:r>
-              <w:t>0</w:t>
-            </w:r>
-            <w:r>
-              <w:t>00</w:t>
-            </w:r>
-            <w:r>
-              <w:t>"); %&gt;</w:t>
-            </w:r>
-            <w:r>
-              <w:t>Organization Short Name</w:t>
+              <w:t xml:space="preserve"> %&gt;</w:t>
             </w:r>
           </w:p>
         </w:tc>
@@ -299,160 +206,76 @@
       <w:tr>
         <w:tc>
           <w:tcPr>
-            <w:cnfStyle w:val="001000000000" w:firstRow="0" w:lastRow="0" w:firstColumn="1" w:lastColumn="0" w:oddVBand="0" w:evenVBand="0" w:oddHBand="0" w:evenHBand="0" w:firstRowFirstColumn="0" w:firstRowLastColumn="0" w:lastRowFirstColumn="0" w:lastRowLastColumn="0"/>
-            <w:tcW w:w="3663" w:type="dxa"/>
+            <w:tcW w:w="2828" w:type="dxa"/>
           </w:tcPr>
           <w:p>
             <w:r>
-              <w:t xml:space="preserve">&lt;%= </w:t>
-            </w:r>
-            <w:proofErr w:type="spellStart"/>
-            <w:proofErr w:type="gramStart"/>
-            <w:r>
-              <w:t>organization.OrganizationName</w:t>
-            </w:r>
-            <w:proofErr w:type="spellEnd"/>
-            <w:proofErr w:type="gramEnd"/>
-            <w:r>
-              <w:t xml:space="preserve"> %&gt;</w:t>
-            </w:r>
-            <w:r>
-              <w:t xml:space="preserve">&lt;% </w:t>
-            </w:r>
-            <w:proofErr w:type="spellStart"/>
-            <w:r>
-              <w:t>SetCellColor</w:t>
-            </w:r>
-            <w:proofErr w:type="spellEnd"/>
-            <w:r>
-              <w:t>("00FF00"); %&gt;</w:t>
+              <w:t>Submission Date</w:t>
             </w:r>
           </w:p>
         </w:tc>
         <w:tc>
           <w:tcPr>
-            <w:tcW w:w="3979" w:type="dxa"/>
+            <w:tcW w:w="3782" w:type="dxa"/>
           </w:tcPr>
           <w:p>
-            <w:pPr>
-              <w:cnfStyle w:val="000000000000" w:firstRow="0" w:lastRow="0" w:firstColumn="0" w:lastColumn="0" w:oddVBand="0" w:evenVBand="0" w:oddHBand="0" w:evenHBand="0" w:firstRowFirstColumn="0" w:firstRowLastColumn="0" w:lastRowFirstColumn="0" w:lastRowLastColumn="0"/>
-            </w:pPr>
             <w:r>
               <w:t xml:space="preserve">&lt;%= </w:t>
             </w:r>
             <w:proofErr w:type="spellStart"/>
             <w:proofErr w:type="gramStart"/>
             <w:r>
-              <w:t>organization.OrganizationShortName</w:t>
+              <w:t>project.SubmissionDate</w:t>
             </w:r>
             <w:proofErr w:type="spellEnd"/>
             <w:proofErr w:type="gramEnd"/>
             <w:r>
-              <w:t xml:space="preserve"> %&gt; &lt;% </w:t>
-            </w:r>
-            <w:proofErr w:type="spellStart"/>
-            <w:r>
-              <w:t>AppendRow</w:t>
-            </w:r>
-            <w:proofErr w:type="spellEnd"/>
-            <w:r>
-              <w:t>(); %&gt;</w:t>
+              <w:t xml:space="preserve"> %&gt;</w:t>
             </w:r>
           </w:p>
         </w:tc>
       </w:tr>
     </w:tbl>
+    <w:p/>
     <w:p>
-      <w:r>
-        <w:t>&lt;% } %&gt;</w:t>
+      <w:pPr>
+        <w:pStyle w:val="Heading2"/>
+      </w:pPr>
+      <w:r>
+        <w:t>Description</w:t>
       </w:r>
     </w:p>
     <w:p>
-      <w:r>
-        <w:t xml:space="preserve">&lt;% var </w:t>
+      <w:pPr>
+        <w:pBdr>
+          <w:bottom w:val="single" w:sz="6" w:space="1" w:color="auto"/>
+        </w:pBdr>
+      </w:pPr>
+      <w:r>
+        <w:t xml:space="preserve">&lt;%= </w:t>
       </w:r>
       <w:proofErr w:type="spellStart"/>
-      <w:r>
-        <w:t>organizationNumber</w:t>
+      <w:proofErr w:type="gramStart"/>
+      <w:r>
+        <w:t>project.Project</w:t>
+      </w:r>
+      <w:r>
+        <w:t>Description</w:t>
       </w:r>
       <w:proofErr w:type="spellEnd"/>
-      <w:r>
-        <w:t xml:space="preserve"> = </w:t>
-      </w:r>
-      <w:r>
-        <w:t>0</w:t>
-      </w:r>
-      <w:r>
-        <w:t>; %&gt;</w:t>
+      <w:proofErr w:type="gramEnd"/>
+      <w:r>
+        <w:t xml:space="preserve"> %&gt;</w:t>
       </w:r>
     </w:p>
     <w:p>
-      <w:r>
-        <w:t xml:space="preserve">&lt;% </w:t>
-      </w:r>
-      <w:proofErr w:type="gramStart"/>
-      <w:r>
-        <w:t>foreach(</w:t>
-      </w:r>
-      <w:proofErr w:type="gramEnd"/>
-      <w:r>
-        <w:t xml:space="preserve">var organization in </w:t>
-      </w:r>
-      <w:proofErr w:type="spellStart"/>
-      <w:r>
-        <w:t>project.</w:t>
-      </w:r>
-      <w:r>
-        <w:t>Organizations</w:t>
-      </w:r>
-      <w:proofErr w:type="spellEnd"/>
-      <w:r>
-        <w:t>) { %&gt;</w:t>
-      </w:r>
-    </w:p>
-    <w:p>
-      <w:r>
-        <w:t xml:space="preserve">&lt;% </w:t>
-      </w:r>
-      <w:proofErr w:type="spellStart"/>
-      <w:r>
-        <w:t>organizationNumber</w:t>
-      </w:r>
-      <w:proofErr w:type="spellEnd"/>
-      <w:r>
-        <w:t>++; %&gt;</w:t>
-      </w:r>
-    </w:p>
-    <w:p>
-      <w:r>
-        <w:t xml:space="preserve">&lt;%= </w:t>
-      </w:r>
-      <w:proofErr w:type="spellStart"/>
-      <w:r>
-        <w:t>organizationNumber</w:t>
-      </w:r>
-      <w:proofErr w:type="spellEnd"/>
-      <w:r>
-        <w:t xml:space="preserve"> %&gt;. </w:t>
-      </w:r>
-      <w:r>
-        <w:t xml:space="preserve">&lt;%= </w:t>
-      </w:r>
-      <w:proofErr w:type="spellStart"/>
-      <w:proofErr w:type="gramStart"/>
-      <w:r>
-        <w:t>organization.OrganizationName</w:t>
-      </w:r>
-      <w:proofErr w:type="spellEnd"/>
-      <w:proofErr w:type="gramEnd"/>
-      <w:r>
-        <w:t xml:space="preserve"> %&gt;</w:t>
-      </w:r>
-    </w:p>
-    <w:p>
-      <w:r>
-        <w:t>&lt;% } %&gt;</w:t>
-      </w:r>
+      <w:pPr>
+        <w:pBdr>
+          <w:bottom w:val="single" w:sz="6" w:space="1" w:color="auto"/>
+        </w:pBdr>
+      </w:pPr>
+      <w:bookmarkStart w:id="0" w:name="_GoBack"/>
+      <w:bookmarkEnd w:id="0"/>
     </w:p>
     <w:p>
       <w:r>
@@ -1892,7 +1715,7 @@
 </file>
 
 <file path=customXml/itemProps1.xml><?xml version="1.0" encoding="utf-8"?>
-<ds:datastoreItem xmlns:ds="http://schemas.openxmlformats.org/officeDocument/2006/customXml" ds:itemID="{AF0CA5BC-2F64-425F-B860-69E7BC6A015B}">
+<ds:datastoreItem xmlns:ds="http://schemas.openxmlformats.org/officeDocument/2006/customXml" ds:itemID="{175B730C-4910-4048-8564-9D819CE331A2}">
   <ds:schemaRefs>
     <ds:schemaRef ds:uri="http://schemas.openxmlformats.org/officeDocument/2006/bibliography"/>
   </ds:schemaRefs>

</xml_diff>